<commit_message>
Fixed scaling. Now it can be animated
</commit_message>
<xml_diff>
--- a/planning/script.docx
+++ b/planning/script.docx
@@ -1,6 +1,6 @@
 
 <file path=word/document.xml><?xml version="1.0" encoding="utf-8"?>
-<w:document xmlns:wpc="http://schemas.microsoft.com/office/word/2010/wordprocessingCanvas" xmlns:cx="http://schemas.microsoft.com/office/drawing/2014/chartex" xmlns:cx1="http://schemas.microsoft.com/office/drawing/2015/9/8/chartex" xmlns:cx2="http://schemas.microsoft.com/office/drawing/2015/10/21/chartex" xmlns:cx3="http://schemas.microsoft.com/office/drawing/2016/5/9/chartex" xmlns:cx4="http://schemas.microsoft.com/office/drawing/2016/5/10/chartex" xmlns:cx5="http://schemas.microsoft.com/office/drawing/2016/5/11/chartex" xmlns:cx6="http://schemas.microsoft.com/office/drawing/2016/5/12/chartex" xmlns:cx7="http://schemas.microsoft.com/office/drawing/2016/5/13/chartex" xmlns:cx8="http://schemas.microsoft.com/office/drawing/2016/5/14/chartex" xmlns:mc="http://schemas.openxmlformats.org/markup-compatibility/2006" xmlns:aink="http://schemas.microsoft.com/office/drawing/2016/ink" xmlns:am3d="http://schemas.microsoft.com/office/drawing/2017/model3d" xmlns:o="urn:schemas-microsoft-com:office:office" xmlns:r="http://schemas.openxmlformats.org/officeDocument/2006/relationships" xmlns:m="http://schemas.openxmlformats.org/officeDocument/2006/math" xmlns:v="urn:schemas-microsoft-com:vml" xmlns:wp14="http://schemas.microsoft.com/office/word/2010/wordprocessingDrawing" xmlns:wp="http://schemas.openxmlformats.org/drawingml/2006/wordprocessingDrawing" xmlns:w10="urn:schemas-microsoft-com:office:word" xmlns:w="http://schemas.openxmlformats.org/wordprocessingml/2006/main" xmlns:w14="http://schemas.microsoft.com/office/word/2010/wordml" xmlns:w15="http://schemas.microsoft.com/office/word/2012/wordml" xmlns:w16cex="http://schemas.microsoft.com/office/word/2018/wordml/cex" xmlns:w16cid="http://schemas.microsoft.com/office/word/2016/wordml/cid" xmlns:w16="http://schemas.microsoft.com/office/word/2018/wordml" xmlns:w16se="http://schemas.microsoft.com/office/word/2015/wordml/symex" xmlns:wpg="http://schemas.microsoft.com/office/word/2010/wordprocessingGroup" xmlns:wpi="http://schemas.microsoft.com/office/word/2010/wordprocessingInk" xmlns:wne="http://schemas.microsoft.com/office/word/2006/wordml" xmlns:wps="http://schemas.microsoft.com/office/word/2010/wordprocessingShape" mc:Ignorable="w14 w15 w16se w16cid w16 w16cex wp14">
+<w:document xmlns:wpc="http://schemas.microsoft.com/office/word/2010/wordprocessingCanvas" xmlns:cx="http://schemas.microsoft.com/office/drawing/2014/chartex" xmlns:cx1="http://schemas.microsoft.com/office/drawing/2015/9/8/chartex" xmlns:cx2="http://schemas.microsoft.com/office/drawing/2015/10/21/chartex" xmlns:cx3="http://schemas.microsoft.com/office/drawing/2016/5/9/chartex" xmlns:cx4="http://schemas.microsoft.com/office/drawing/2016/5/10/chartex" xmlns:cx5="http://schemas.microsoft.com/office/drawing/2016/5/11/chartex" xmlns:cx6="http://schemas.microsoft.com/office/drawing/2016/5/12/chartex" xmlns:cx7="http://schemas.microsoft.com/office/drawing/2016/5/13/chartex" xmlns:cx8="http://schemas.microsoft.com/office/drawing/2016/5/14/chartex" xmlns:mc="http://schemas.openxmlformats.org/markup-compatibility/2006" xmlns:aink="http://schemas.microsoft.com/office/drawing/2016/ink" xmlns:am3d="http://schemas.microsoft.com/office/drawing/2017/model3d" xmlns:o="urn:schemas-microsoft-com:office:office" xmlns:r="http://schemas.openxmlformats.org/officeDocument/2006/relationships" xmlns:m="http://schemas.openxmlformats.org/officeDocument/2006/math" xmlns:v="urn:schemas-microsoft-com:vml" xmlns:wp14="http://schemas.microsoft.com/office/word/2010/wordprocessingDrawing" xmlns:wp="http://schemas.openxmlformats.org/drawingml/2006/wordprocessingDrawing" xmlns:w10="urn:schemas-microsoft-com:office:word" xmlns:w="http://schemas.openxmlformats.org/wordprocessingml/2006/main" xmlns:w14="http://schemas.microsoft.com/office/word/2010/wordml" xmlns:w15="http://schemas.microsoft.com/office/word/2012/wordml" xmlns:w16cex="http://schemas.microsoft.com/office/word/2018/wordml/cex" xmlns:w16cid="http://schemas.microsoft.com/office/word/2016/wordml/cid" xmlns:w16="http://schemas.microsoft.com/office/word/2018/wordml" xmlns:w16sdtdh="http://schemas.microsoft.com/office/word/2020/wordml/sdtdatahash" xmlns:w16se="http://schemas.microsoft.com/office/word/2015/wordml/symex" xmlns:wpg="http://schemas.microsoft.com/office/word/2010/wordprocessingGroup" xmlns:wpi="http://schemas.microsoft.com/office/word/2010/wordprocessingInk" xmlns:wne="http://schemas.microsoft.com/office/word/2006/wordml" xmlns:wps="http://schemas.microsoft.com/office/word/2010/wordprocessingShape" mc:Ignorable="w14 w15 w16se w16cid w16 w16cex w16sdtdh wp14">
   <w:body>
     <w:p>
       <w:pPr>
@@ -525,30 +525,132 @@
     </w:p>
     <w:p>
       <w:pPr>
-        <w:jc w:val="both"/>
-      </w:pPr>
-    </w:p>
-    <w:p>
-      <w:pPr>
-        <w:pStyle w:val="ListParagraph"/>
-        <w:numPr>
-          <w:ilvl w:val="0"/>
-          <w:numId w:val="1"/>
-        </w:numPr>
-        <w:jc w:val="both"/>
-      </w:pPr>
-      <w:r>
-        <w:t>Finally, the vertical mirror planes all cross 2 atoms each, which stay in place with unchanged orientation after the transformation, giving this symmetry operation a total trace of 6</w:t>
-      </w:r>
-      <w:r>
-        <w:t xml:space="preserve"> (9s)</w:t>
-      </w:r>
-    </w:p>
-    <w:p>
-      <w:pPr>
-        <w:pStyle w:val="ListParagraph"/>
-        <w:jc w:val="both"/>
-      </w:pPr>
+        <w:pStyle w:val="ListParagraph"/>
+      </w:pPr>
+    </w:p>
+    <w:p>
+      <w:pPr>
+        <w:pStyle w:val="ListParagraph"/>
+        <w:numPr>
+          <w:ilvl w:val="0"/>
+          <w:numId w:val="1"/>
+        </w:numPr>
+        <w:jc w:val="both"/>
+      </w:pPr>
+      <w:r>
+        <w:t>Next, we have a C_6, C_3 and C_2 rotations along the z axis, which is perpendicular to the molecular place. Note that for these three operations, irrespective of rotation orientation, all orbitals leave their starting positions. This means that these three operations have a trance of 0.</w:t>
+      </w:r>
+    </w:p>
+    <w:p>
+      <w:pPr>
+        <w:pStyle w:val="ListParagraph"/>
+      </w:pPr>
+    </w:p>
+    <w:p>
+      <w:pPr>
+        <w:pStyle w:val="ListParagraph"/>
+        <w:numPr>
+          <w:ilvl w:val="0"/>
+          <w:numId w:val="1"/>
+        </w:numPr>
+        <w:jc w:val="both"/>
+      </w:pPr>
+      <w:r>
+        <w:t>Now we have the C2’ rotations. These cross two carbon atoms, which stay in place but have their orientations inverted by the operation. This gives each of the three C2’ of rotation a trace of 2, making a total of 6.</w:t>
+      </w:r>
+    </w:p>
+    <w:p>
+      <w:pPr>
+        <w:pStyle w:val="ListParagraph"/>
+      </w:pPr>
+    </w:p>
+    <w:p>
+      <w:pPr>
+        <w:pStyle w:val="ListParagraph"/>
+        <w:numPr>
+          <w:ilvl w:val="0"/>
+          <w:numId w:val="1"/>
+        </w:numPr>
+        <w:jc w:val="both"/>
+      </w:pPr>
+      <w:r>
+        <w:t>Now we have the C2’’ rotation. This rotation happens about carbon-carbon bonds, hence all orbitals leave their starting position. Giving this operation a trace of 0;</w:t>
+      </w:r>
+    </w:p>
+    <w:p>
+      <w:pPr>
+        <w:pStyle w:val="ListParagraph"/>
+      </w:pPr>
+    </w:p>
+    <w:p>
+      <w:pPr>
+        <w:pStyle w:val="ListParagraph"/>
+        <w:numPr>
+          <w:ilvl w:val="0"/>
+          <w:numId w:val="1"/>
+        </w:numPr>
+        <w:jc w:val="both"/>
+      </w:pPr>
+      <w:r>
+        <w:t>Next, we have the horizontal mirror plane of reflection. Since the refection happens across eachcarbon atom,  none of them leave their starting positions. Furthermore, since the pz orbitals are orthogonal to this mirror of reflection, all have their orientation inverted. Giving this operation a trace of -6.</w:t>
+      </w:r>
+    </w:p>
+    <w:p>
+      <w:pPr>
+        <w:pStyle w:val="ListParagraph"/>
+      </w:pPr>
+    </w:p>
+    <w:p>
+      <w:pPr>
+        <w:pStyle w:val="ListParagraph"/>
+        <w:numPr>
+          <w:ilvl w:val="0"/>
+          <w:numId w:val="1"/>
+        </w:numPr>
+        <w:jc w:val="both"/>
+      </w:pPr>
+      <w:r>
+        <w:t>Next we have the inversion operation. Since all carbon atoms leave their starting positions. This operation has a trace of 0.</w:t>
+      </w:r>
+    </w:p>
+    <w:p>
+      <w:pPr>
+        <w:pStyle w:val="ListParagraph"/>
+      </w:pPr>
+    </w:p>
+    <w:p>
+      <w:pPr>
+        <w:pStyle w:val="ListParagraph"/>
+        <w:numPr>
+          <w:ilvl w:val="0"/>
+          <w:numId w:val="1"/>
+        </w:numPr>
+        <w:jc w:val="both"/>
+      </w:pPr>
+      <w:r>
+        <w:t xml:space="preserve">Next we have the reflections about the vertical mirror planes. Since each plane crosses two carbon atoms, each keeps two orbitals in place. Since there are a total of 3 mirrors of reflection and </w:t>
+      </w:r>
+      <w:r>
+        <w:t>the orientation of the orientation of the orbitals does not change, this operation has a trace of 6.</w:t>
+      </w:r>
+    </w:p>
+    <w:p>
+      <w:pPr>
+        <w:pStyle w:val="ListParagraph"/>
+      </w:pPr>
+    </w:p>
+    <w:p>
+      <w:pPr>
+        <w:pStyle w:val="ListParagraph"/>
+        <w:numPr>
+          <w:ilvl w:val="0"/>
+          <w:numId w:val="1"/>
+        </w:numPr>
+        <w:jc w:val="both"/>
+      </w:pPr>
+      <w:r>
+        <w:t>Next we have reflection about the dihedral mirror planes. Since this operation happens about the bonding axes, just as with the C’’ rotations, all carbon atoms leave their starting positions. Attributing their respective pz orbitals a value of zero. Giving this operation a trace of 0;</w:t>
+      </w:r>
     </w:p>
     <w:p>
       <w:pPr>
@@ -602,6 +704,7 @@
         <w:jc w:val="both"/>
       </w:pPr>
       <w:r>
+        <w:lastRenderedPageBreak/>
         <w:t xml:space="preserve">To do this, we </w:t>
       </w:r>
       <w:r>
@@ -717,7 +820,6 @@
         <w:jc w:val="both"/>
       </w:pPr>
       <w:r>
-        <w:lastRenderedPageBreak/>
         <w:t>As you can see, the A and B irreps each pertain to a single linear combination, while the degenerate E irreps pertain to two.</w:t>
       </w:r>
     </w:p>
@@ -780,7 +882,7 @@
 </file>
 
 <file path=word/numbering.xml><?xml version="1.0" encoding="utf-8"?>
-<w:numbering xmlns:wpc="http://schemas.microsoft.com/office/word/2010/wordprocessingCanvas" xmlns:cx="http://schemas.microsoft.com/office/drawing/2014/chartex" xmlns:cx1="http://schemas.microsoft.com/office/drawing/2015/9/8/chartex" xmlns:cx2="http://schemas.microsoft.com/office/drawing/2015/10/21/chartex" xmlns:cx3="http://schemas.microsoft.com/office/drawing/2016/5/9/chartex" xmlns:cx4="http://schemas.microsoft.com/office/drawing/2016/5/10/chartex" xmlns:cx5="http://schemas.microsoft.com/office/drawing/2016/5/11/chartex" xmlns:cx6="http://schemas.microsoft.com/office/drawing/2016/5/12/chartex" xmlns:cx7="http://schemas.microsoft.com/office/drawing/2016/5/13/chartex" xmlns:cx8="http://schemas.microsoft.com/office/drawing/2016/5/14/chartex" xmlns:mc="http://schemas.openxmlformats.org/markup-compatibility/2006" xmlns:aink="http://schemas.microsoft.com/office/drawing/2016/ink" xmlns:am3d="http://schemas.microsoft.com/office/drawing/2017/model3d" xmlns:o="urn:schemas-microsoft-com:office:office" xmlns:r="http://schemas.openxmlformats.org/officeDocument/2006/relationships" xmlns:m="http://schemas.openxmlformats.org/officeDocument/2006/math" xmlns:v="urn:schemas-microsoft-com:vml" xmlns:wp14="http://schemas.microsoft.com/office/word/2010/wordprocessingDrawing" xmlns:wp="http://schemas.openxmlformats.org/drawingml/2006/wordprocessingDrawing" xmlns:w10="urn:schemas-microsoft-com:office:word" xmlns:w="http://schemas.openxmlformats.org/wordprocessingml/2006/main" xmlns:w14="http://schemas.microsoft.com/office/word/2010/wordml" xmlns:w15="http://schemas.microsoft.com/office/word/2012/wordml" xmlns:w16cex="http://schemas.microsoft.com/office/word/2018/wordml/cex" xmlns:w16cid="http://schemas.microsoft.com/office/word/2016/wordml/cid" xmlns:w16="http://schemas.microsoft.com/office/word/2018/wordml" xmlns:w16se="http://schemas.microsoft.com/office/word/2015/wordml/symex" xmlns:wpg="http://schemas.microsoft.com/office/word/2010/wordprocessingGroup" xmlns:wpi="http://schemas.microsoft.com/office/word/2010/wordprocessingInk" xmlns:wne="http://schemas.microsoft.com/office/word/2006/wordml" xmlns:wps="http://schemas.microsoft.com/office/word/2010/wordprocessingShape" mc:Ignorable="w14 w15 w16se w16cid w16 w16cex wp14">
+<w:numbering xmlns:wpc="http://schemas.microsoft.com/office/word/2010/wordprocessingCanvas" xmlns:cx="http://schemas.microsoft.com/office/drawing/2014/chartex" xmlns:cx1="http://schemas.microsoft.com/office/drawing/2015/9/8/chartex" xmlns:cx2="http://schemas.microsoft.com/office/drawing/2015/10/21/chartex" xmlns:cx3="http://schemas.microsoft.com/office/drawing/2016/5/9/chartex" xmlns:cx4="http://schemas.microsoft.com/office/drawing/2016/5/10/chartex" xmlns:cx5="http://schemas.microsoft.com/office/drawing/2016/5/11/chartex" xmlns:cx6="http://schemas.microsoft.com/office/drawing/2016/5/12/chartex" xmlns:cx7="http://schemas.microsoft.com/office/drawing/2016/5/13/chartex" xmlns:cx8="http://schemas.microsoft.com/office/drawing/2016/5/14/chartex" xmlns:mc="http://schemas.openxmlformats.org/markup-compatibility/2006" xmlns:aink="http://schemas.microsoft.com/office/drawing/2016/ink" xmlns:am3d="http://schemas.microsoft.com/office/drawing/2017/model3d" xmlns:o="urn:schemas-microsoft-com:office:office" xmlns:r="http://schemas.openxmlformats.org/officeDocument/2006/relationships" xmlns:m="http://schemas.openxmlformats.org/officeDocument/2006/math" xmlns:v="urn:schemas-microsoft-com:vml" xmlns:wp14="http://schemas.microsoft.com/office/word/2010/wordprocessingDrawing" xmlns:wp="http://schemas.openxmlformats.org/drawingml/2006/wordprocessingDrawing" xmlns:w10="urn:schemas-microsoft-com:office:word" xmlns:w="http://schemas.openxmlformats.org/wordprocessingml/2006/main" xmlns:w14="http://schemas.microsoft.com/office/word/2010/wordml" xmlns:w15="http://schemas.microsoft.com/office/word/2012/wordml" xmlns:w16cex="http://schemas.microsoft.com/office/word/2018/wordml/cex" xmlns:w16cid="http://schemas.microsoft.com/office/word/2016/wordml/cid" xmlns:w16="http://schemas.microsoft.com/office/word/2018/wordml" xmlns:w16sdtdh="http://schemas.microsoft.com/office/word/2020/wordml/sdtdatahash" xmlns:w16se="http://schemas.microsoft.com/office/word/2015/wordml/symex" xmlns:wpg="http://schemas.microsoft.com/office/word/2010/wordprocessingGroup" xmlns:wpi="http://schemas.microsoft.com/office/word/2010/wordprocessingInk" xmlns:wne="http://schemas.microsoft.com/office/word/2006/wordml" xmlns:wps="http://schemas.microsoft.com/office/word/2010/wordprocessingShape" mc:Ignorable="w14 w15 w16se w16cid w16 w16cex w16sdtdh wp14">
   <w:abstractNum w:abstractNumId="0" w15:restartNumberingAfterBreak="0">
     <w:nsid w:val="322564A5"/>
     <w:multiLevelType w:val="hybridMultilevel"/>
@@ -877,7 +979,7 @@
 </file>
 
 <file path=word/styles.xml><?xml version="1.0" encoding="utf-8"?>
-<w:styles xmlns:mc="http://schemas.openxmlformats.org/markup-compatibility/2006" xmlns:r="http://schemas.openxmlformats.org/officeDocument/2006/relationships" xmlns:w="http://schemas.openxmlformats.org/wordprocessingml/2006/main" xmlns:w14="http://schemas.microsoft.com/office/word/2010/wordml" xmlns:w15="http://schemas.microsoft.com/office/word/2012/wordml" xmlns:w16cex="http://schemas.microsoft.com/office/word/2018/wordml/cex" xmlns:w16cid="http://schemas.microsoft.com/office/word/2016/wordml/cid" xmlns:w16="http://schemas.microsoft.com/office/word/2018/wordml" xmlns:w16se="http://schemas.microsoft.com/office/word/2015/wordml/symex" mc:Ignorable="w14 w15 w16se w16cid w16 w16cex">
+<w:styles xmlns:mc="http://schemas.openxmlformats.org/markup-compatibility/2006" xmlns:r="http://schemas.openxmlformats.org/officeDocument/2006/relationships" xmlns:w="http://schemas.openxmlformats.org/wordprocessingml/2006/main" xmlns:w14="http://schemas.microsoft.com/office/word/2010/wordml" xmlns:w15="http://schemas.microsoft.com/office/word/2012/wordml" xmlns:w16cex="http://schemas.microsoft.com/office/word/2018/wordml/cex" xmlns:w16cid="http://schemas.microsoft.com/office/word/2016/wordml/cid" xmlns:w16="http://schemas.microsoft.com/office/word/2018/wordml" xmlns:w16sdtdh="http://schemas.microsoft.com/office/word/2020/wordml/sdtdatahash" xmlns:w16se="http://schemas.microsoft.com/office/word/2015/wordml/symex" mc:Ignorable="w14 w15 w16se w16cid w16 w16cex w16sdtdh">
   <w:docDefaults>
     <w:rPrDefault>
       <w:rPr>

</xml_diff>

<commit_message>
Added orbital-rendering support from blender
</commit_message>
<xml_diff>
--- a/planning/script.docx
+++ b/planning/script.docx
@@ -676,31 +676,13 @@
         <w:jc w:val="both"/>
       </w:pPr>
       <w:r>
-        <w:t>Now we have the C2’ rotations. These</w:t>
-      </w:r>
-      <w:r>
-        <w:t xml:space="preserve"> happen across</w:t>
-      </w:r>
-      <w:r>
-        <w:t xml:space="preserve"> </w:t>
-      </w:r>
-      <w:r>
-        <w:t>axes between</w:t>
-      </w:r>
-      <w:r>
-        <w:t xml:space="preserve"> two carbon atoms, which stay in place but have their orientations inverted by the operation. This gives each of the three C2’ of rotation a trace of </w:t>
-      </w:r>
-      <w:r>
-        <w:t>-</w:t>
-      </w:r>
-      <w:r>
-        <w:t xml:space="preserve">2, making a total of </w:t>
-      </w:r>
-      <w:r>
-        <w:t>-</w:t>
-      </w:r>
-      <w:r>
-        <w:t>6.</w:t>
+        <w:t xml:space="preserve">Now we have the C2’ rotations. </w:t>
+      </w:r>
+      <w:r>
+        <w:t xml:space="preserve"> Each rotation leaves two atoms in place, but inverts their orientation. Giving each rotation a trace of minus 2, making up for a total of -6 when all rotations are considered</w:t>
+      </w:r>
+      <w:r>
+        <w:t>.</w:t>
       </w:r>
     </w:p>
     <w:p>

</xml_diff>